<commit_message>
Fixed path handling and error management in vitiligo tracking script
</commit_message>
<xml_diff>
--- a/backend/python-scripts/generated_reports/Test Patient_vitiligo_report.docx
+++ b/backend/python-scripts/generated_reports/Test Patient_vitiligo_report.docx
@@ -11,6 +11,9 @@
       </w:r>
     </w:p>
     <w:p>
+      <w:pPr>
+        <w:pStyle w:val="Heading2"/>
+      </w:pPr>
       <w:r>
         <w:t>Name: Test Patient</w:t>
       </w:r>
@@ -31,13 +34,24 @@
       </w:r>
     </w:p>
     <w:p>
+      <w:pPr>
+        <w:pStyle w:val="Heading3"/>
+      </w:pPr>
       <w:r>
         <w:t>Change in Affected Area: -1.72%</w:t>
       </w:r>
     </w:p>
     <w:p>
+      <w:pPr>
+        <w:pStyle w:val="Heading2"/>
+      </w:pPr>
       <w:r>
-        <w:t>Before Image:</w:t>
+        <w:t>Before Treatment</w:t>
+      </w:r>
+    </w:p>
+    <w:p>
+      <w:r>
+        <w:t>Original Image:</w:t>
       </w:r>
     </w:p>
     <w:p>
@@ -78,7 +92,7 @@
     </w:p>
     <w:p>
       <w:r>
-        <w:t>After Image:</w:t>
+        <w:t>Segmented Image (affected areas in red):</w:t>
       </w:r>
     </w:p>
     <w:p>
@@ -94,11 +108,101 @@
               <a:graphicData uri="http://schemas.openxmlformats.org/drawingml/2006/picture">
                 <pic:pic>
                   <pic:nvPicPr>
+                    <pic:cNvPr id="0" name="before_seg_temp.png"/>
+                    <pic:cNvPicPr/>
+                  </pic:nvPicPr>
+                  <pic:blipFill>
+                    <a:blip r:embed="rId10"/>
+                    <a:stretch>
+                      <a:fillRect/>
+                    </a:stretch>
+                  </pic:blipFill>
+                  <pic:spPr>
+                    <a:xfrm>
+                      <a:off x="0" y="0"/>
+                      <a:ext cx="2743200" cy="2743200"/>
+                    </a:xfrm>
+                    <a:prstGeom prst="rect"/>
+                  </pic:spPr>
+                </pic:pic>
+              </a:graphicData>
+            </a:graphic>
+          </wp:inline>
+        </w:drawing>
+      </w:r>
+    </w:p>
+    <w:p>
+      <w:pPr>
+        <w:pStyle w:val="Heading2"/>
+      </w:pPr>
+      <w:r>
+        <w:t>After Treatment</w:t>
+      </w:r>
+    </w:p>
+    <w:p>
+      <w:r>
+        <w:t>Original Image:</w:t>
+      </w:r>
+    </w:p>
+    <w:p>
+      <w:r>
+        <w:drawing>
+          <wp:inline xmlns:a="http://schemas.openxmlformats.org/drawingml/2006/main" xmlns:pic="http://schemas.openxmlformats.org/drawingml/2006/picture">
+            <wp:extent cx="2743200" cy="2743200"/>
+            <wp:docPr id="3" name="Picture 3"/>
+            <wp:cNvGraphicFramePr>
+              <a:graphicFrameLocks noChangeAspect="1"/>
+            </wp:cNvGraphicFramePr>
+            <a:graphic>
+              <a:graphicData uri="http://schemas.openxmlformats.org/drawingml/2006/picture">
+                <pic:pic>
+                  <pic:nvPicPr>
                     <pic:cNvPr id="0" name="after_temp.png"/>
                     <pic:cNvPicPr/>
                   </pic:nvPicPr>
                   <pic:blipFill>
-                    <a:blip r:embed="rId10"/>
+                    <a:blip r:embed="rId11"/>
+                    <a:stretch>
+                      <a:fillRect/>
+                    </a:stretch>
+                  </pic:blipFill>
+                  <pic:spPr>
+                    <a:xfrm>
+                      <a:off x="0" y="0"/>
+                      <a:ext cx="2743200" cy="2743200"/>
+                    </a:xfrm>
+                    <a:prstGeom prst="rect"/>
+                  </pic:spPr>
+                </pic:pic>
+              </a:graphicData>
+            </a:graphic>
+          </wp:inline>
+        </w:drawing>
+      </w:r>
+    </w:p>
+    <w:p>
+      <w:r>
+        <w:t>Segmented Image (affected areas in red):</w:t>
+      </w:r>
+    </w:p>
+    <w:p>
+      <w:r>
+        <w:drawing>
+          <wp:inline xmlns:a="http://schemas.openxmlformats.org/drawingml/2006/main" xmlns:pic="http://schemas.openxmlformats.org/drawingml/2006/picture">
+            <wp:extent cx="2743200" cy="2743200"/>
+            <wp:docPr id="4" name="Picture 4"/>
+            <wp:cNvGraphicFramePr>
+              <a:graphicFrameLocks noChangeAspect="1"/>
+            </wp:cNvGraphicFramePr>
+            <a:graphic>
+              <a:graphicData uri="http://schemas.openxmlformats.org/drawingml/2006/picture">
+                <pic:pic>
+                  <pic:nvPicPr>
+                    <pic:cNvPr id="0" name="after_seg_temp.png"/>
+                    <pic:cNvPicPr/>
+                  </pic:nvPicPr>
+                  <pic:blipFill>
+                    <a:blip r:embed="rId12"/>
                     <a:stretch>
                       <a:fillRect/>
                     </a:stretch>

</xml_diff>